<commit_message>
updated Project Backlog.docx updated Capstone Weekly Project Summary.docx
</commit_message>
<xml_diff>
--- a/Documentation/Capstone Weekly Project Summary.docx
+++ b/Documentation/Capstone Weekly Project Summary.docx
@@ -26,20 +26,23 @@
           <w:szCs w:val="20"/>
         </w:rPr>
       </w:pPr>
+    </w:p>
+    <w:p>
+      <w:pPr>
+        <w:rPr>
+          <w:sz w:val="20"/>
+          <w:szCs w:val="20"/>
+        </w:rPr>
+      </w:pPr>
       <w:r>
         <w:rPr>
           <w:sz w:val="20"/>
           <w:szCs w:val="20"/>
         </w:rPr>
-        <w:t>Keep your total weekly project summary to a single double-sided printed page.</w:t>
+        <w:t>ObjectIdentifier is an image recognition application that is designed to recognize household objects. ObjectIdentifier is trained on a set of objects that have been manually classified. When a new image is encountered, the application will compare the object in the image to those it has already learned. Comparison will be by color, shape, etc. ObjectIdentifier will return the closest matching objects.</w:t>
       </w:r>
-      <w:r>
-        <w:rPr>
-          <w:sz w:val="20"/>
-          <w:szCs w:val="20"/>
-        </w:rPr>
-        <w:t xml:space="preserve">  </w:t>
-      </w:r>
+      <w:bookmarkStart w:id="0" w:name="_GoBack"/>
+      <w:bookmarkEnd w:id="0"/>
     </w:p>
     <w:tbl>
       <w:tblPr>
@@ -447,6 +450,13 @@
               </w:rPr>
               <w:t xml:space="preserve">Project Status: </w:t>
             </w:r>
+            <w:r>
+              <w:rPr>
+                <w:sz w:val="20"/>
+                <w:szCs w:val="20"/>
+              </w:rPr>
+              <w:t>green</w:t>
+            </w:r>
           </w:p>
         </w:tc>
       </w:tr>
@@ -494,8 +504,6 @@
               </w:rPr>
               <w:t>Implemented</w:t>
             </w:r>
-            <w:bookmarkStart w:id="0" w:name="_GoBack"/>
-            <w:bookmarkEnd w:id="0"/>
             <w:r>
               <w:rPr>
                 <w:sz w:val="20"/>
@@ -695,6 +703,33 @@
                 <w:szCs w:val="20"/>
               </w:rPr>
             </w:pPr>
+            <w:r>
+              <w:rPr>
+                <w:sz w:val="20"/>
+                <w:szCs w:val="20"/>
+              </w:rPr>
+              <w:t>Began implementing Canny edge detection algorithm</w:t>
+            </w:r>
+          </w:p>
+          <w:p>
+            <w:pPr>
+              <w:pStyle w:val="ListParagraph"/>
+              <w:numPr>
+                <w:ilvl w:val="0"/>
+                <w:numId w:val="1"/>
+              </w:numPr>
+              <w:rPr>
+                <w:sz w:val="20"/>
+                <w:szCs w:val="20"/>
+              </w:rPr>
+            </w:pPr>
+            <w:r>
+              <w:rPr>
+                <w:sz w:val="20"/>
+                <w:szCs w:val="20"/>
+              </w:rPr>
+              <w:t>Began applying Gauss filtering to smooth image and remove detail</w:t>
+            </w:r>
           </w:p>
         </w:tc>
       </w:tr>
@@ -963,7 +998,15 @@
                 <w:sz w:val="20"/>
                 <w:szCs w:val="20"/>
               </w:rPr>
-              <w:t>Tasks Completed/New  Functionality</w:t>
+              <w:t xml:space="preserve">Tasks Completed/New  </w:t>
+            </w:r>
+            <w:r>
+              <w:rPr>
+                <w:sz w:val="20"/>
+                <w:szCs w:val="20"/>
+              </w:rPr>
+              <w:lastRenderedPageBreak/>
+              <w:t>Functionality</w:t>
             </w:r>
           </w:p>
         </w:tc>
@@ -1003,6 +1046,7 @@
                 <w:sz w:val="20"/>
                 <w:szCs w:val="20"/>
               </w:rPr>
+              <w:lastRenderedPageBreak/>
               <w:t>Comments</w:t>
             </w:r>
           </w:p>
@@ -1107,15 +1151,7 @@
                 <w:sz w:val="20"/>
                 <w:szCs w:val="20"/>
               </w:rPr>
-              <w:t xml:space="preserve">Tasks Completed/New  </w:t>
-            </w:r>
-            <w:r>
-              <w:rPr>
-                <w:sz w:val="20"/>
-                <w:szCs w:val="20"/>
-              </w:rPr>
-              <w:lastRenderedPageBreak/>
-              <w:t>Functionality</w:t>
+              <w:t>Tasks Completed/New  Functionality</w:t>
             </w:r>
           </w:p>
         </w:tc>
@@ -1155,7 +1191,6 @@
                 <w:sz w:val="20"/>
                 <w:szCs w:val="20"/>
               </w:rPr>
-              <w:lastRenderedPageBreak/>
               <w:t>Comments</w:t>
             </w:r>
           </w:p>

</xml_diff>

<commit_message>
updated weekly project summary
</commit_message>
<xml_diff>
--- a/Documentation/Capstone Weekly Project Summary.docx
+++ b/Documentation/Capstone Weekly Project Summary.docx
@@ -41,8 +41,6 @@
         </w:rPr>
         <w:t>ObjectIdentifier is an image recognition application that is designed to recognize household objects. ObjectIdentifier is trained on a set of objects that have been manually classified. When a new image is encountered, the application will compare the object in the image to those it has already learned. Comparison will be by color, shape, etc. ObjectIdentifier will return the closest matching objects.</w:t>
       </w:r>
-      <w:bookmarkStart w:id="0" w:name="_GoBack"/>
-      <w:bookmarkEnd w:id="0"/>
     </w:p>
     <w:tbl>
       <w:tblPr>
@@ -663,6 +661,13 @@
               </w:rPr>
               <w:t xml:space="preserve">Project Status: </w:t>
             </w:r>
+            <w:r>
+              <w:rPr>
+                <w:sz w:val="20"/>
+                <w:szCs w:val="20"/>
+              </w:rPr>
+              <w:t>red</w:t>
+            </w:r>
           </w:p>
         </w:tc>
       </w:tr>
@@ -765,6 +770,15 @@
                 <w:szCs w:val="20"/>
               </w:rPr>
             </w:pPr>
+            <w:r>
+              <w:rPr>
+                <w:sz w:val="20"/>
+                <w:szCs w:val="20"/>
+              </w:rPr>
+              <w:t>I did not put enough time into my project this week. Will do better next week.</w:t>
+            </w:r>
+            <w:bookmarkStart w:id="0" w:name="_GoBack"/>
+            <w:bookmarkEnd w:id="0"/>
           </w:p>
         </w:tc>
       </w:tr>

</xml_diff>

<commit_message>
implemented gradient magnitude and direction to mark initial edges updated weekly project summary
</commit_message>
<xml_diff>
--- a/Documentation/Capstone Weekly Project Summary.docx
+++ b/Documentation/Capstone Weekly Project Summary.docx
@@ -777,8 +777,6 @@
               </w:rPr>
               <w:t>I did not put enough time into my project this week. Will do better next week.</w:t>
             </w:r>
-            <w:bookmarkStart w:id="0" w:name="_GoBack"/>
-            <w:bookmarkEnd w:id="0"/>
           </w:p>
         </w:tc>
       </w:tr>
@@ -888,6 +886,42 @@
                 <w:szCs w:val="20"/>
               </w:rPr>
             </w:pPr>
+            <w:r>
+              <w:rPr>
+                <w:sz w:val="20"/>
+                <w:szCs w:val="20"/>
+              </w:rPr>
+              <w:t>Finished implementing Gauss filter</w:t>
+            </w:r>
+          </w:p>
+          <w:p>
+            <w:pPr>
+              <w:pStyle w:val="ListParagraph"/>
+              <w:numPr>
+                <w:ilvl w:val="0"/>
+                <w:numId w:val="1"/>
+              </w:numPr>
+              <w:rPr>
+                <w:sz w:val="20"/>
+                <w:szCs w:val="20"/>
+              </w:rPr>
+            </w:pPr>
+            <w:r>
+              <w:rPr>
+                <w:sz w:val="20"/>
+                <w:szCs w:val="20"/>
+              </w:rPr>
+              <w:t xml:space="preserve">Computed gradient magnitudes and angles to mark initial </w:t>
+            </w:r>
+            <w:bookmarkStart w:id="0" w:name="_GoBack"/>
+            <w:bookmarkEnd w:id="0"/>
+            <w:r>
+              <w:rPr>
+                <w:sz w:val="20"/>
+                <w:szCs w:val="20"/>
+              </w:rPr>
+              <w:t xml:space="preserve">edges </w:t>
+            </w:r>
           </w:p>
         </w:tc>
       </w:tr>

</xml_diff>

<commit_message>
updated weekly summary updated project backlog
</commit_message>
<xml_diff>
--- a/Documentation/Capstone Weekly Project Summary.docx
+++ b/Documentation/Capstone Weekly Project Summary.docx
@@ -846,6 +846,13 @@
               </w:rPr>
               <w:t xml:space="preserve">Project Status: </w:t>
             </w:r>
+            <w:r>
+              <w:rPr>
+                <w:sz w:val="20"/>
+                <w:szCs w:val="20"/>
+              </w:rPr>
+              <w:t>yellow</w:t>
+            </w:r>
           </w:p>
         </w:tc>
       </w:tr>
@@ -911,16 +918,7 @@
                 <w:sz w:val="20"/>
                 <w:szCs w:val="20"/>
               </w:rPr>
-              <w:t xml:space="preserve">Computed gradient magnitudes and angles to mark initial </w:t>
-            </w:r>
-            <w:bookmarkStart w:id="0" w:name="_GoBack"/>
-            <w:bookmarkEnd w:id="0"/>
-            <w:r>
-              <w:rPr>
-                <w:sz w:val="20"/>
-                <w:szCs w:val="20"/>
-              </w:rPr>
-              <w:t xml:space="preserve">edges </w:t>
+              <w:t xml:space="preserve">Computed gradient magnitudes and angles to mark initial edges </w:t>
             </w:r>
           </w:p>
         </w:tc>
@@ -1074,6 +1072,57 @@
                 <w:szCs w:val="20"/>
               </w:rPr>
             </w:pPr>
+            <w:r>
+              <w:rPr>
+                <w:sz w:val="20"/>
+                <w:szCs w:val="20"/>
+              </w:rPr>
+              <w:lastRenderedPageBreak/>
+              <w:t>Finished implementing the rest of Canny edge detection</w:t>
+            </w:r>
+          </w:p>
+          <w:p>
+            <w:pPr>
+              <w:pStyle w:val="ListParagraph"/>
+              <w:numPr>
+                <w:ilvl w:val="0"/>
+                <w:numId w:val="1"/>
+              </w:numPr>
+              <w:rPr>
+                <w:sz w:val="20"/>
+                <w:szCs w:val="20"/>
+              </w:rPr>
+            </w:pPr>
+            <w:r>
+              <w:rPr>
+                <w:sz w:val="20"/>
+                <w:szCs w:val="20"/>
+              </w:rPr>
+              <w:lastRenderedPageBreak/>
+              <w:t>Found appropriate high and low thresholds for hysteresis</w:t>
+            </w:r>
+          </w:p>
+          <w:p>
+            <w:pPr>
+              <w:pStyle w:val="ListParagraph"/>
+              <w:numPr>
+                <w:ilvl w:val="0"/>
+                <w:numId w:val="1"/>
+              </w:numPr>
+              <w:rPr>
+                <w:sz w:val="20"/>
+                <w:szCs w:val="20"/>
+              </w:rPr>
+            </w:pPr>
+            <w:r>
+              <w:rPr>
+                <w:sz w:val="20"/>
+                <w:szCs w:val="20"/>
+              </w:rPr>
+              <w:t>Researched shape context to match objects by shape</w:t>
+            </w:r>
+            <w:bookmarkStart w:id="0" w:name="_GoBack"/>
+            <w:bookmarkEnd w:id="0"/>
           </w:p>
         </w:tc>
       </w:tr>

</xml_diff>

<commit_message>
updated weekly summary updated backlog
</commit_message>
<xml_diff>
--- a/Documentation/Capstone Weekly Project Summary.docx
+++ b/Documentation/Capstone Weekly Project Summary.docx
@@ -1024,6 +1024,13 @@
               </w:rPr>
               <w:t xml:space="preserve">Project Status: </w:t>
             </w:r>
+            <w:r>
+              <w:rPr>
+                <w:sz w:val="20"/>
+                <w:szCs w:val="20"/>
+              </w:rPr>
+              <w:t>green</w:t>
+            </w:r>
           </w:p>
         </w:tc>
       </w:tr>
@@ -1121,8 +1128,6 @@
               </w:rPr>
               <w:t>Researched shape context to match objects by shape</w:t>
             </w:r>
-            <w:bookmarkStart w:id="0" w:name="_GoBack"/>
-            <w:bookmarkEnd w:id="0"/>
           </w:p>
         </w:tc>
       </w:tr>
@@ -1268,6 +1273,75 @@
                 <w:szCs w:val="20"/>
               </w:rPr>
             </w:pPr>
+            <w:r>
+              <w:rPr>
+                <w:sz w:val="20"/>
+                <w:szCs w:val="20"/>
+              </w:rPr>
+              <w:t>Began implementing shape context</w:t>
+            </w:r>
+          </w:p>
+          <w:p>
+            <w:pPr>
+              <w:pStyle w:val="ListParagraph"/>
+              <w:numPr>
+                <w:ilvl w:val="0"/>
+                <w:numId w:val="1"/>
+              </w:numPr>
+              <w:rPr>
+                <w:sz w:val="20"/>
+                <w:szCs w:val="20"/>
+              </w:rPr>
+            </w:pPr>
+            <w:r>
+              <w:rPr>
+                <w:sz w:val="20"/>
+                <w:szCs w:val="20"/>
+              </w:rPr>
+              <w:t>Sampled points along edge of image and calculate distance between point pairs. Normalize distance</w:t>
+            </w:r>
+          </w:p>
+          <w:p>
+            <w:pPr>
+              <w:pStyle w:val="ListParagraph"/>
+              <w:numPr>
+                <w:ilvl w:val="0"/>
+                <w:numId w:val="1"/>
+              </w:numPr>
+              <w:rPr>
+                <w:sz w:val="20"/>
+                <w:szCs w:val="20"/>
+              </w:rPr>
+            </w:pPr>
+            <w:r>
+              <w:rPr>
+                <w:sz w:val="20"/>
+                <w:szCs w:val="20"/>
+              </w:rPr>
+              <w:t>Started calculating average vector between point pairs to approximate tangent line at each point</w:t>
+            </w:r>
+          </w:p>
+          <w:p>
+            <w:pPr>
+              <w:pStyle w:val="ListParagraph"/>
+              <w:numPr>
+                <w:ilvl w:val="0"/>
+                <w:numId w:val="1"/>
+              </w:numPr>
+              <w:rPr>
+                <w:sz w:val="20"/>
+                <w:szCs w:val="20"/>
+              </w:rPr>
+            </w:pPr>
+            <w:r>
+              <w:rPr>
+                <w:sz w:val="20"/>
+                <w:szCs w:val="20"/>
+              </w:rPr>
+              <w:t>Angle between point pairs to be found using tangent line rather than x-axis to be invariant to rotation</w:t>
+            </w:r>
+            <w:bookmarkStart w:id="0" w:name="_GoBack"/>
+            <w:bookmarkEnd w:id="0"/>
           </w:p>
         </w:tc>
       </w:tr>

</xml_diff>

<commit_message>
updated weekly summary using another implementation of Hungarian Algorithm that is faster updated KNN classifier to work with shapes Can compare shapes based on shape context cost Classifier will classify objects in 2.5 min using 350 edge samples
</commit_message>
<xml_diff>
--- a/Documentation/Capstone Weekly Project Summary.docx
+++ b/Documentation/Capstone Weekly Project Summary.docx
@@ -18,14 +18,8 @@
         </w:rPr>
         <w:t>Capstone Weekly Project Summary</w:t>
       </w:r>
-    </w:p>
-    <w:p>
-      <w:pPr>
-        <w:rPr>
-          <w:sz w:val="20"/>
-          <w:szCs w:val="20"/>
-        </w:rPr>
-      </w:pPr>
+      <w:bookmarkStart w:id="0" w:name="_GoBack"/>
+      <w:bookmarkEnd w:id="0"/>
     </w:p>
     <w:p>
       <w:pPr>
@@ -39,7 +33,21 @@
           <w:sz w:val="20"/>
           <w:szCs w:val="20"/>
         </w:rPr>
-        <w:t>ObjectIdentifier is an image recognition application that is designed to recognize household objects. ObjectIdentifier is trained on a set of objects that have been manually classified. When a new image is encountered, the application will compare the object in the image to those it has already learned. Comparison will be by color, shape, etc. ObjectIdentifier will return the closest matching objects.</w:t>
+        <w:t xml:space="preserve">ObjectIdentifier is an image recognition application that is designed to recognize household objects. ObjectIdentifier is trained on a set of objects that have been manually classified. When a new image is encountered, the application will compare the object in the image to those it has already learned. Comparison will be by </w:t>
+      </w:r>
+      <w:r>
+        <w:rPr>
+          <w:sz w:val="20"/>
+          <w:szCs w:val="20"/>
+        </w:rPr>
+        <w:t>shape using edge detection and shape context.</w:t>
+      </w:r>
+      <w:r>
+        <w:rPr>
+          <w:sz w:val="20"/>
+          <w:szCs w:val="20"/>
+        </w:rPr>
+        <w:t xml:space="preserve"> ObjectIdentifier will return the closest matching objects.</w:t>
       </w:r>
     </w:p>
     <w:tbl>
@@ -338,7 +346,10 @@
               </w:numPr>
             </w:pPr>
             <w:r>
-              <w:t>I will be using either Naïve Bayes or K-nearest Neighbor</w:t>
+              <w:t xml:space="preserve">I will be using </w:t>
+            </w:r>
+            <w:r>
+              <w:t>K-nearest Neighbor</w:t>
             </w:r>
           </w:p>
           <w:p/>
@@ -377,7 +388,13 @@
               </w:rPr>
             </w:pPr>
             <w:r>
-              <w:t>I did not start working on my project until Monday this week so I did not get any coding done</w:t>
+              <w:t xml:space="preserve">I did not start working on my project until Monday this week so I did not get </w:t>
+            </w:r>
+            <w:r>
+              <w:t>much</w:t>
+            </w:r>
+            <w:r>
+              <w:t xml:space="preserve"> coding done</w:t>
             </w:r>
           </w:p>
         </w:tc>
@@ -592,6 +609,13 @@
                 <w:szCs w:val="20"/>
               </w:rPr>
             </w:pPr>
+            <w:r>
+              <w:rPr>
+                <w:sz w:val="20"/>
+                <w:szCs w:val="20"/>
+              </w:rPr>
+              <w:t>Color not the best indicator of object similarity. Shape comparison works better.</w:t>
+            </w:r>
           </w:p>
         </w:tc>
       </w:tr>
@@ -1051,15 +1075,7 @@
                 <w:sz w:val="20"/>
                 <w:szCs w:val="20"/>
               </w:rPr>
-              <w:t xml:space="preserve">Tasks Completed/New  </w:t>
-            </w:r>
-            <w:r>
-              <w:rPr>
-                <w:sz w:val="20"/>
-                <w:szCs w:val="20"/>
-              </w:rPr>
-              <w:lastRenderedPageBreak/>
-              <w:t>Functionality</w:t>
+              <w:t>Tasks Completed/New  Functionality</w:t>
             </w:r>
           </w:p>
         </w:tc>
@@ -1084,7 +1100,6 @@
                 <w:sz w:val="20"/>
                 <w:szCs w:val="20"/>
               </w:rPr>
-              <w:lastRenderedPageBreak/>
               <w:t>Finished implementing the rest of Canny edge detection</w:t>
             </w:r>
           </w:p>
@@ -1105,7 +1120,6 @@
                 <w:sz w:val="20"/>
                 <w:szCs w:val="20"/>
               </w:rPr>
-              <w:lastRenderedPageBreak/>
               <w:t>Found appropriate high and low thresholds for hysteresis</w:t>
             </w:r>
           </w:p>
@@ -1164,6 +1178,28 @@
                 <w:szCs w:val="20"/>
               </w:rPr>
             </w:pPr>
+            <w:r>
+              <w:rPr>
+                <w:sz w:val="20"/>
+                <w:szCs w:val="20"/>
+              </w:rPr>
+              <w:t>I chose thresholds that detect real edges for most images while minimizing extra noise edges.</w:t>
+            </w:r>
+          </w:p>
+          <w:p>
+            <w:pPr>
+              <w:rPr>
+                <w:sz w:val="20"/>
+                <w:szCs w:val="20"/>
+              </w:rPr>
+            </w:pPr>
+            <w:r>
+              <w:rPr>
+                <w:sz w:val="20"/>
+                <w:szCs w:val="20"/>
+              </w:rPr>
+              <w:t>Some images still have too much noise (car) or missing edges(orange)</w:t>
+            </w:r>
           </w:p>
         </w:tc>
       </w:tr>
@@ -1382,6 +1418,13 @@
                 <w:szCs w:val="20"/>
               </w:rPr>
             </w:pPr>
+            <w:r>
+              <w:rPr>
+                <w:sz w:val="20"/>
+                <w:szCs w:val="20"/>
+              </w:rPr>
+              <w:t>Shape context algorithm not complete, cannot classify object yet.</w:t>
+            </w:r>
           </w:p>
         </w:tc>
       </w:tr>
@@ -1580,6 +1623,13 @@
                 <w:szCs w:val="20"/>
               </w:rPr>
             </w:pPr>
+            <w:r>
+              <w:rPr>
+                <w:sz w:val="20"/>
+                <w:szCs w:val="20"/>
+              </w:rPr>
+              <w:t>Shape context algorithm not complete, cannot classify object yet.</w:t>
+            </w:r>
           </w:p>
         </w:tc>
       </w:tr>
@@ -1649,6 +1699,13 @@
               </w:rPr>
               <w:t xml:space="preserve">Project Status: </w:t>
             </w:r>
+            <w:r>
+              <w:rPr>
+                <w:sz w:val="20"/>
+                <w:szCs w:val="20"/>
+              </w:rPr>
+              <w:t>yellow</w:t>
+            </w:r>
           </w:p>
         </w:tc>
       </w:tr>
@@ -1723,8 +1780,6 @@
               </w:rPr>
               <w:t>slow needs optimization</w:t>
             </w:r>
-            <w:bookmarkStart w:id="0" w:name="_GoBack"/>
-            <w:bookmarkEnd w:id="0"/>
             <w:r>
               <w:rPr>
                 <w:sz w:val="20"/>
@@ -1767,6 +1822,13 @@
                 <w:szCs w:val="20"/>
               </w:rPr>
             </w:pPr>
+            <w:r>
+              <w:rPr>
+                <w:sz w:val="20"/>
+                <w:szCs w:val="20"/>
+              </w:rPr>
+              <w:t>Can compare objects based on shape similarity. Algorithm is slow needs optimization. Not always accurate.</w:t>
+            </w:r>
           </w:p>
         </w:tc>
       </w:tr>
@@ -1869,6 +1931,73 @@
                 <w:szCs w:val="20"/>
               </w:rPr>
             </w:pPr>
+            <w:r>
+              <w:rPr>
+                <w:sz w:val="20"/>
+                <w:szCs w:val="20"/>
+              </w:rPr>
+              <w:t>Used another implementation of Hungarian algorithm to solve matching problem(much faster)</w:t>
+            </w:r>
+          </w:p>
+          <w:p>
+            <w:pPr>
+              <w:pStyle w:val="ListParagraph"/>
+              <w:numPr>
+                <w:ilvl w:val="0"/>
+                <w:numId w:val="1"/>
+              </w:numPr>
+              <w:rPr>
+                <w:sz w:val="20"/>
+                <w:szCs w:val="20"/>
+              </w:rPr>
+            </w:pPr>
+            <w:r>
+              <w:rPr>
+                <w:sz w:val="20"/>
+                <w:szCs w:val="20"/>
+              </w:rPr>
+              <w:t>Implemented KNN classifier for shapes</w:t>
+            </w:r>
+          </w:p>
+          <w:p>
+            <w:pPr>
+              <w:pStyle w:val="ListParagraph"/>
+              <w:numPr>
+                <w:ilvl w:val="0"/>
+                <w:numId w:val="1"/>
+              </w:numPr>
+              <w:rPr>
+                <w:sz w:val="20"/>
+                <w:szCs w:val="20"/>
+              </w:rPr>
+            </w:pPr>
+            <w:r>
+              <w:rPr>
+                <w:sz w:val="20"/>
+                <w:szCs w:val="20"/>
+              </w:rPr>
+              <w:t>KNN trained on a set of 11 images(4 apple, 3 car, 2 computer, 2 face)</w:t>
+            </w:r>
+          </w:p>
+          <w:p>
+            <w:pPr>
+              <w:pStyle w:val="ListParagraph"/>
+              <w:numPr>
+                <w:ilvl w:val="0"/>
+                <w:numId w:val="1"/>
+              </w:numPr>
+              <w:rPr>
+                <w:sz w:val="20"/>
+                <w:szCs w:val="20"/>
+              </w:rPr>
+            </w:pPr>
+            <w:r>
+              <w:rPr>
+                <w:sz w:val="20"/>
+                <w:szCs w:val="20"/>
+              </w:rPr>
+              <w:t>Can classify unknown objects(2.5 min to classify)</w:t>
+            </w:r>
           </w:p>
         </w:tc>
       </w:tr>
@@ -1904,6 +2033,13 @@
                 <w:szCs w:val="20"/>
               </w:rPr>
             </w:pPr>
+            <w:r>
+              <w:rPr>
+                <w:sz w:val="20"/>
+                <w:szCs w:val="20"/>
+              </w:rPr>
+              <w:t>I am sampling 350 points along the edges of each object.</w:t>
+            </w:r>
           </w:p>
         </w:tc>
       </w:tr>

</xml_diff>